<commit_message>
update projet de stage
</commit_message>
<xml_diff>
--- a/Dossier Stage/Projet de stage chez Adigit.docx
+++ b/Dossier Stage/Projet de stage chez Adigit.docx
@@ -1019,7 +1019,10 @@
         </w:rPr>
       </w:pPr>
       <w:r>
-        <w:rPr/>
+        <w:rPr>
+          <w:sz w:val="24"/>
+          <w:szCs w:val="24"/>
+        </w:rPr>
       </w:r>
     </w:p>
     <w:p>
@@ -1034,7 +1037,10 @@
         </w:rPr>
       </w:pPr>
       <w:r>
-        <w:rPr/>
+        <w:rPr>
+          <w:sz w:val="24"/>
+          <w:szCs w:val="24"/>
+        </w:rPr>
       </w:r>
     </w:p>
     <w:p>
@@ -1049,7 +1055,10 @@
         </w:rPr>
       </w:pPr>
       <w:r>
-        <w:rPr/>
+        <w:rPr>
+          <w:sz w:val="24"/>
+          <w:szCs w:val="24"/>
+        </w:rPr>
       </w:r>
     </w:p>
     <w:p>
@@ -1064,7 +1073,10 @@
         </w:rPr>
       </w:pPr>
       <w:r>
-        <w:rPr/>
+        <w:rPr>
+          <w:sz w:val="24"/>
+          <w:szCs w:val="24"/>
+        </w:rPr>
       </w:r>
     </w:p>
     <w:p>
@@ -1079,7 +1091,10 @@
         </w:rPr>
       </w:pPr>
       <w:r>
-        <w:rPr/>
+        <w:rPr>
+          <w:sz w:val="24"/>
+          <w:szCs w:val="24"/>
+        </w:rPr>
       </w:r>
     </w:p>
     <w:p>
@@ -1094,7 +1109,10 @@
         </w:rPr>
       </w:pPr>
       <w:r>
-        <w:rPr/>
+        <w:rPr>
+          <w:sz w:val="24"/>
+          <w:szCs w:val="24"/>
+        </w:rPr>
       </w:r>
     </w:p>
     <w:p>
@@ -1109,7 +1127,10 @@
         </w:rPr>
       </w:pPr>
       <w:r>
-        <w:rPr/>
+        <w:rPr>
+          <w:sz w:val="24"/>
+          <w:szCs w:val="24"/>
+        </w:rPr>
       </w:r>
     </w:p>
     <w:p>
@@ -1124,7 +1145,10 @@
         </w:rPr>
       </w:pPr>
       <w:r>
-        <w:rPr/>
+        <w:rPr>
+          <w:sz w:val="24"/>
+          <w:szCs w:val="24"/>
+        </w:rPr>
       </w:r>
     </w:p>
     <w:p>
@@ -1158,22 +1182,28 @@
         </w:rPr>
       </w:pPr>
       <w:r>
-        <w:rPr/>
-      </w:r>
-    </w:p>
-    <w:p>
-      <w:pPr>
-        <w:pStyle w:val="Normal"/>
-        <w:bidi w:val="0"/>
-        <w:ind w:left="720" w:hanging="0"/>
-        <w:jc w:val="left"/>
         <w:rPr>
           <w:sz w:val="21"/>
           <w:szCs w:val="21"/>
         </w:rPr>
-      </w:pPr>
-      <w:r>
-        <w:rPr/>
+      </w:r>
+    </w:p>
+    <w:p>
+      <w:pPr>
+        <w:pStyle w:val="Normal"/>
+        <w:bidi w:val="0"/>
+        <w:ind w:left="720" w:hanging="0"/>
+        <w:jc w:val="left"/>
+        <w:rPr>
+          <w:sz w:val="21"/>
+          <w:szCs w:val="21"/>
+        </w:rPr>
+      </w:pPr>
+      <w:r>
+        <w:rPr>
+          <w:sz w:val="21"/>
+          <w:szCs w:val="21"/>
+        </w:rPr>
       </w:r>
     </w:p>
     <w:p>
@@ -1219,7 +1249,6 @@
         <w:keepNext w:val="false"/>
         <w:keepLines w:val="false"/>
         <w:widowControl/>
-        <w:pBdr/>
         <w:shd w:val="clear" w:fill="FFFFFF"/>
         <w:bidi w:val="0"/>
         <w:spacing w:lineRule="atLeast" w:line="15" w:before="400" w:afterAutospacing="0" w:after="0"/>
@@ -1278,7 +1307,6 @@
           <w:ilvl w:val="0"/>
           <w:numId w:val="5"/>
         </w:numPr>
-        <w:pBdr/>
         <w:bidi w:val="0"/>
         <w:spacing w:beforeAutospacing="0" w:before="0" w:afterAutospacing="0" w:after="0"/>
         <w:ind w:left="0" w:right="0" w:hanging="360"/>
@@ -1305,6 +1333,446 @@
           <w:sz w:val="21"/>
           <w:szCs w:val="21"/>
         </w:rPr>
+      </w:r>
+    </w:p>
+    <w:p>
+      <w:pPr>
+        <w:pStyle w:val="Corpsdetexte"/>
+        <w:bidi w:val="0"/>
+        <w:ind w:left="720" w:hanging="0"/>
+        <w:jc w:val="left"/>
+        <w:rPr>
+          <w:sz w:val="24"/>
+          <w:szCs w:val="24"/>
+        </w:rPr>
+      </w:pPr>
+      <w:r>
+        <w:rPr>
+          <w:rStyle w:val="Accentuationforte"/>
+          <w:rFonts w:ascii="Calibri" w:hAnsi="Calibri"/>
+          <w:b w:val="false"/>
+          <w:i w:val="false"/>
+          <w:caps w:val="false"/>
+          <w:smallCaps w:val="false"/>
+          <w:spacing w:val="0"/>
+          <w:sz w:val="48"/>
+          <w:u w:val="single"/>
+        </w:rPr>
+        <w:t>Phase 0.8</w:t>
+      </w:r>
+    </w:p>
+    <w:p>
+      <w:pPr>
+        <w:pStyle w:val="Corpsdetexte"/>
+        <w:widowControl/>
+        <w:ind w:left="540" w:right="0" w:hanging="0"/>
+        <w:rPr>
+          <w:sz w:val="24"/>
+          <w:szCs w:val="24"/>
+        </w:rPr>
+      </w:pPr>
+      <w:r>
+        <w:rPr>
+          <w:rStyle w:val="Accentuationforte"/>
+          <w:rFonts w:ascii="Calibri" w:hAnsi="Calibri"/>
+          <w:b w:val="false"/>
+          <w:i w:val="false"/>
+          <w:caps w:val="false"/>
+          <w:smallCaps w:val="false"/>
+          <w:spacing w:val="0"/>
+          <w:sz w:val="32"/>
+        </w:rPr>
+        <w:t>Liaison avec Batigest</w:t>
+      </w:r>
+    </w:p>
+    <w:p>
+      <w:pPr>
+        <w:pStyle w:val="Corpsdetexte"/>
+        <w:widowControl/>
+        <w:rPr>
+          <w:sz w:val="24"/>
+          <w:szCs w:val="24"/>
+        </w:rPr>
+      </w:pPr>
+      <w:r>
+        <w:rPr>
+          <w:rFonts w:ascii="Calibri" w:hAnsi="Calibri"/>
+          <w:b w:val="false"/>
+          <w:i w:val="false"/>
+          <w:caps w:val="false"/>
+          <w:smallCaps w:val="false"/>
+          <w:spacing w:val="0"/>
+          <w:sz w:val="22"/>
+        </w:rPr>
+        <w:t>Création du COMPTE dans CDS crée le CLIENT dans Batigest</w:t>
+      </w:r>
+    </w:p>
+    <w:p>
+      <w:pPr>
+        <w:pStyle w:val="Corpsdetexte"/>
+        <w:widowControl/>
+        <w:rPr>
+          <w:sz w:val="24"/>
+          <w:szCs w:val="24"/>
+        </w:rPr>
+      </w:pPr>
+      <w:r>
+        <w:rPr>
+          <w:rStyle w:val="Accentuationforte"/>
+          <w:rFonts w:ascii="Calibri" w:hAnsi="Calibri"/>
+          <w:b w:val="false"/>
+          <w:i w:val="false"/>
+          <w:caps w:val="false"/>
+          <w:smallCaps w:val="false"/>
+          <w:spacing w:val="0"/>
+          <w:sz w:val="28"/>
+          <w:u w:val="single"/>
+        </w:rPr>
+        <w:t>Option 1</w:t>
+      </w:r>
+    </w:p>
+    <w:p>
+      <w:pPr>
+        <w:pStyle w:val="Corpsdetexte"/>
+        <w:widowControl/>
+        <w:rPr>
+          <w:sz w:val="24"/>
+          <w:szCs w:val="24"/>
+        </w:rPr>
+      </w:pPr>
+      <w:r>
+        <w:rPr>
+          <w:rFonts w:ascii="Calibri" w:hAnsi="Calibri"/>
+          <w:b w:val="false"/>
+          <w:i w:val="false"/>
+          <w:caps w:val="false"/>
+          <w:smallCaps w:val="false"/>
+          <w:spacing w:val="0"/>
+          <w:sz w:val="22"/>
+        </w:rPr>
+        <w:t>Onglet dans CDS récupère les informations de Batigest Devis, Facturation (état, montant…)</w:t>
+      </w:r>
+    </w:p>
+    <w:p>
+      <w:pPr>
+        <w:pStyle w:val="Corpsdetexte"/>
+        <w:widowControl/>
+        <w:rPr>
+          <w:sz w:val="24"/>
+          <w:szCs w:val="24"/>
+        </w:rPr>
+      </w:pPr>
+      <w:r>
+        <w:rPr>
+          <w:rFonts w:ascii="Calibri" w:hAnsi="Calibri"/>
+          <w:b w:val="false"/>
+          <w:i w:val="false"/>
+          <w:caps w:val="false"/>
+          <w:smallCaps w:val="false"/>
+          <w:spacing w:val="0"/>
+          <w:sz w:val="22"/>
+        </w:rPr>
+        <w:t>Explications : visualiser une table dans le CDS, comprenant :</w:t>
+      </w:r>
+    </w:p>
+    <w:p>
+      <w:pPr>
+        <w:pStyle w:val="Corpsdetexte"/>
+        <w:widowControl/>
+        <w:numPr>
+          <w:ilvl w:val="0"/>
+          <w:numId w:val="6"/>
+        </w:numPr>
+        <w:tabs>
+          <w:tab w:val="clear" w:pos="720"/>
+          <w:tab w:val="left" w:pos="0" w:leader="none"/>
+        </w:tabs>
+        <w:spacing w:before="0" w:after="0"/>
+        <w:ind w:left="540" w:hanging="283"/>
+        <w:rPr>
+          <w:sz w:val="24"/>
+          <w:szCs w:val="24"/>
+        </w:rPr>
+      </w:pPr>
+      <w:r>
+        <w:rPr>
+          <w:rFonts w:ascii="Calibri" w:hAnsi="Calibri"/>
+          <w:b w:val="false"/>
+          <w:i w:val="false"/>
+          <w:caps w:val="false"/>
+          <w:smallCaps w:val="false"/>
+          <w:spacing w:val="0"/>
+          <w:sz w:val="22"/>
+        </w:rPr>
+        <w:t>Devis</w:t>
+      </w:r>
+      <w:r>
+        <w:rPr>
+          <w:rFonts w:ascii="Segoe UI;system-ui;Apple Color Emoji;Segoe UI Emoji;sans-serif" w:hAnsi="Segoe UI;system-ui;Apple Color Emoji;Segoe UI Emoji;sans-serif"/>
+          <w:b w:val="false"/>
+          <w:i w:val="false"/>
+          <w:caps w:val="false"/>
+          <w:smallCaps w:val="false"/>
+          <w:spacing w:val="0"/>
+          <w:sz w:val="21"/>
+        </w:rPr>
+        <w:t xml:space="preserve"> </w:t>
+      </w:r>
+    </w:p>
+    <w:p>
+      <w:pPr>
+        <w:pStyle w:val="Corpsdetexte"/>
+        <w:widowControl/>
+        <w:numPr>
+          <w:ilvl w:val="0"/>
+          <w:numId w:val="6"/>
+        </w:numPr>
+        <w:tabs>
+          <w:tab w:val="clear" w:pos="720"/>
+          <w:tab w:val="left" w:pos="0" w:leader="none"/>
+        </w:tabs>
+        <w:spacing w:before="0" w:after="0"/>
+        <w:ind w:left="540" w:hanging="283"/>
+        <w:rPr>
+          <w:sz w:val="24"/>
+          <w:szCs w:val="24"/>
+        </w:rPr>
+      </w:pPr>
+      <w:r>
+        <w:rPr>
+          <w:rFonts w:ascii="Calibri" w:hAnsi="Calibri"/>
+          <w:b w:val="false"/>
+          <w:i w:val="false"/>
+          <w:caps w:val="false"/>
+          <w:smallCaps w:val="false"/>
+          <w:spacing w:val="0"/>
+          <w:sz w:val="22"/>
+        </w:rPr>
+        <w:t>Date de création</w:t>
+      </w:r>
+      <w:r>
+        <w:rPr>
+          <w:rFonts w:ascii="Segoe UI;system-ui;Apple Color Emoji;Segoe UI Emoji;sans-serif" w:hAnsi="Segoe UI;system-ui;Apple Color Emoji;Segoe UI Emoji;sans-serif"/>
+          <w:b w:val="false"/>
+          <w:i w:val="false"/>
+          <w:caps w:val="false"/>
+          <w:smallCaps w:val="false"/>
+          <w:spacing w:val="0"/>
+          <w:sz w:val="21"/>
+        </w:rPr>
+        <w:t xml:space="preserve"> </w:t>
+      </w:r>
+    </w:p>
+    <w:p>
+      <w:pPr>
+        <w:pStyle w:val="Corpsdetexte"/>
+        <w:widowControl/>
+        <w:numPr>
+          <w:ilvl w:val="0"/>
+          <w:numId w:val="6"/>
+        </w:numPr>
+        <w:tabs>
+          <w:tab w:val="clear" w:pos="720"/>
+          <w:tab w:val="left" w:pos="0" w:leader="none"/>
+        </w:tabs>
+        <w:spacing w:before="0" w:after="0"/>
+        <w:ind w:left="540" w:hanging="283"/>
+        <w:rPr>
+          <w:sz w:val="24"/>
+          <w:szCs w:val="24"/>
+        </w:rPr>
+      </w:pPr>
+      <w:r>
+        <w:rPr>
+          <w:rFonts w:ascii="Calibri" w:hAnsi="Calibri"/>
+          <w:b w:val="false"/>
+          <w:i w:val="false"/>
+          <w:caps w:val="false"/>
+          <w:smallCaps w:val="false"/>
+          <w:spacing w:val="0"/>
+          <w:sz w:val="22"/>
+        </w:rPr>
+        <w:t xml:space="preserve">Montant </w:t>
+      </w:r>
+    </w:p>
+    <w:p>
+      <w:pPr>
+        <w:pStyle w:val="Corpsdetexte"/>
+        <w:widowControl/>
+        <w:numPr>
+          <w:ilvl w:val="0"/>
+          <w:numId w:val="6"/>
+        </w:numPr>
+        <w:tabs>
+          <w:tab w:val="clear" w:pos="720"/>
+          <w:tab w:val="left" w:pos="0" w:leader="none"/>
+        </w:tabs>
+        <w:ind w:left="540" w:hanging="283"/>
+        <w:rPr>
+          <w:sz w:val="24"/>
+          <w:szCs w:val="24"/>
+        </w:rPr>
+      </w:pPr>
+      <w:r>
+        <w:rPr>
+          <w:rFonts w:ascii="Calibri" w:hAnsi="Calibri"/>
+          <w:b w:val="false"/>
+          <w:i w:val="false"/>
+          <w:caps w:val="false"/>
+          <w:smallCaps w:val="false"/>
+          <w:spacing w:val="0"/>
+          <w:sz w:val="22"/>
+        </w:rPr>
+        <w:t>Etat...</w:t>
+      </w:r>
+      <w:r>
+        <w:rPr>
+          <w:rFonts w:ascii="Segoe UI;system-ui;Apple Color Emoji;Segoe UI Emoji;sans-serif" w:hAnsi="Segoe UI;system-ui;Apple Color Emoji;Segoe UI Emoji;sans-serif"/>
+          <w:b w:val="false"/>
+          <w:i w:val="false"/>
+          <w:caps w:val="false"/>
+          <w:smallCaps w:val="false"/>
+          <w:spacing w:val="0"/>
+          <w:sz w:val="21"/>
+        </w:rPr>
+        <w:t xml:space="preserve"> </w:t>
+      </w:r>
+    </w:p>
+    <w:p>
+      <w:pPr>
+        <w:pStyle w:val="Corpsdetexte"/>
+        <w:widowControl/>
+        <w:rPr>
+          <w:sz w:val="24"/>
+          <w:szCs w:val="24"/>
+        </w:rPr>
+      </w:pPr>
+      <w:r>
+        <w:rPr>
+          <w:rStyle w:val="Accentuationforte"/>
+          <w:rFonts w:ascii="Calibri" w:hAnsi="Calibri"/>
+          <w:b w:val="false"/>
+          <w:i w:val="false"/>
+          <w:caps w:val="false"/>
+          <w:smallCaps w:val="false"/>
+          <w:spacing w:val="0"/>
+          <w:sz w:val="28"/>
+          <w:u w:val="single"/>
+        </w:rPr>
+        <w:t>Option 2</w:t>
+      </w:r>
+    </w:p>
+    <w:p>
+      <w:pPr>
+        <w:pStyle w:val="Corpsdetexte"/>
+        <w:widowControl/>
+        <w:rPr>
+          <w:sz w:val="24"/>
+          <w:szCs w:val="24"/>
+        </w:rPr>
+      </w:pPr>
+      <w:r>
+        <w:rPr>
+          <w:rFonts w:ascii="Calibri" w:hAnsi="Calibri"/>
+          <w:b w:val="false"/>
+          <w:i w:val="false"/>
+          <w:caps w:val="false"/>
+          <w:smallCaps w:val="false"/>
+          <w:spacing w:val="0"/>
+          <w:sz w:val="22"/>
+        </w:rPr>
+        <w:t>Création de la liaison CDS-SharePoint, l'utilisateur ajoute manuellement le devis en pdf dans la partie Documents du formulaire Compte</w:t>
+      </w:r>
+    </w:p>
+    <w:p>
+      <w:pPr>
+        <w:pStyle w:val="Corpsdetexte"/>
+        <w:widowControl/>
+        <w:rPr>
+          <w:sz w:val="24"/>
+          <w:szCs w:val="24"/>
+        </w:rPr>
+      </w:pPr>
+      <w:r>
+        <w:rPr>
+          <w:rStyle w:val="Accentuationforte"/>
+          <w:rFonts w:ascii="Calibri" w:hAnsi="Calibri"/>
+          <w:b w:val="false"/>
+          <w:i w:val="false"/>
+          <w:caps w:val="false"/>
+          <w:smallCaps w:val="false"/>
+          <w:spacing w:val="0"/>
+          <w:sz w:val="48"/>
+          <w:u w:val="single"/>
+        </w:rPr>
+        <w:t>Phase 1.0</w:t>
+      </w:r>
+    </w:p>
+    <w:p>
+      <w:pPr>
+        <w:pStyle w:val="Corpsdetexte"/>
+        <w:widowControl/>
+        <w:rPr>
+          <w:sz w:val="24"/>
+          <w:szCs w:val="24"/>
+        </w:rPr>
+      </w:pPr>
+      <w:r>
+        <w:rPr>
+          <w:rStyle w:val="Accentuationforte"/>
+          <w:rFonts w:ascii="Calibri" w:hAnsi="Calibri"/>
+          <w:b w:val="false"/>
+          <w:i w:val="false"/>
+          <w:caps w:val="false"/>
+          <w:smallCaps w:val="false"/>
+          <w:spacing w:val="0"/>
+          <w:sz w:val="32"/>
+        </w:rPr>
+        <w:t>Liaison avec GesQuo</w:t>
+      </w:r>
+    </w:p>
+    <w:p>
+      <w:pPr>
+        <w:pStyle w:val="Corpsdetexte"/>
+        <w:widowControl/>
+        <w:rPr>
+          <w:sz w:val="24"/>
+          <w:szCs w:val="24"/>
+        </w:rPr>
+      </w:pPr>
+      <w:r>
+        <w:rPr>
+          <w:rFonts w:ascii="Calibri" w:hAnsi="Calibri"/>
+          <w:b w:val="false"/>
+          <w:i w:val="false"/>
+          <w:caps w:val="false"/>
+          <w:smallCaps w:val="false"/>
+          <w:spacing w:val="0"/>
+          <w:sz w:val="22"/>
+        </w:rPr>
+        <w:t>Récupération des rdv dans les agendas personnels</w:t>
+      </w:r>
+    </w:p>
+    <w:p>
+      <w:pPr>
+        <w:pStyle w:val="Corpsdetexte"/>
+        <w:widowControl/>
+        <w:rPr>
+          <w:sz w:val="24"/>
+          <w:szCs w:val="24"/>
+        </w:rPr>
+      </w:pPr>
+      <w:r>
+        <w:rPr>
+          <w:rFonts w:ascii="Calibri" w:hAnsi="Calibri"/>
+          <w:b w:val="false"/>
+          <w:i w:val="false"/>
+          <w:caps w:val="false"/>
+          <w:smallCaps w:val="false"/>
+          <w:spacing w:val="0"/>
+          <w:sz w:val="22"/>
+        </w:rPr>
+        <w:t>Récupération des rdv dans la vue COMPTE de CDS</w:t>
       </w:r>
     </w:p>
     <w:p>
@@ -2023,6 +2491,143 @@
     </w:lvl>
   </w:abstractNum>
   <w:abstractNum w:abstractNumId="6">
+    <w:lvl w:ilvl="0">
+      <w:start w:val="1"/>
+      <w:numFmt w:val="bullet"/>
+      <w:lvlText w:val=""/>
+      <w:lvlJc w:val="left"/>
+      <w:pPr>
+        <w:tabs>
+          <w:tab w:val="num" w:pos="540"/>
+        </w:tabs>
+        <w:ind w:left="540" w:hanging="283"/>
+      </w:pPr>
+      <w:rPr>
+        <w:rFonts w:ascii="Wingdings" w:hAnsi="Wingdings" w:cs="Wingdings" w:hint="default"/>
+      </w:rPr>
+    </w:lvl>
+    <w:lvl w:ilvl="1">
+      <w:start w:val="1"/>
+      <w:numFmt w:val="bullet"/>
+      <w:lvlText w:val=""/>
+      <w:lvlJc w:val="left"/>
+      <w:pPr>
+        <w:tabs>
+          <w:tab w:val="num" w:pos="1414"/>
+        </w:tabs>
+        <w:ind w:left="1414" w:hanging="283"/>
+      </w:pPr>
+      <w:rPr>
+        <w:rFonts w:ascii="Symbol" w:hAnsi="Symbol" w:cs="Symbol" w:hint="default"/>
+      </w:rPr>
+    </w:lvl>
+    <w:lvl w:ilvl="2">
+      <w:start w:val="1"/>
+      <w:numFmt w:val="bullet"/>
+      <w:lvlText w:val=""/>
+      <w:lvlJc w:val="left"/>
+      <w:pPr>
+        <w:tabs>
+          <w:tab w:val="num" w:pos="2121"/>
+        </w:tabs>
+        <w:ind w:left="2121" w:hanging="283"/>
+      </w:pPr>
+      <w:rPr>
+        <w:rFonts w:ascii="Symbol" w:hAnsi="Symbol" w:cs="Symbol" w:hint="default"/>
+      </w:rPr>
+    </w:lvl>
+    <w:lvl w:ilvl="3">
+      <w:start w:val="1"/>
+      <w:numFmt w:val="bullet"/>
+      <w:lvlText w:val=""/>
+      <w:lvlJc w:val="left"/>
+      <w:pPr>
+        <w:tabs>
+          <w:tab w:val="num" w:pos="2828"/>
+        </w:tabs>
+        <w:ind w:left="2828" w:hanging="283"/>
+      </w:pPr>
+      <w:rPr>
+        <w:rFonts w:ascii="Symbol" w:hAnsi="Symbol" w:cs="Symbol" w:hint="default"/>
+      </w:rPr>
+    </w:lvl>
+    <w:lvl w:ilvl="4">
+      <w:start w:val="1"/>
+      <w:numFmt w:val="bullet"/>
+      <w:lvlText w:val=""/>
+      <w:lvlJc w:val="left"/>
+      <w:pPr>
+        <w:tabs>
+          <w:tab w:val="num" w:pos="3535"/>
+        </w:tabs>
+        <w:ind w:left="3535" w:hanging="283"/>
+      </w:pPr>
+      <w:rPr>
+        <w:rFonts w:ascii="Symbol" w:hAnsi="Symbol" w:cs="Symbol" w:hint="default"/>
+      </w:rPr>
+    </w:lvl>
+    <w:lvl w:ilvl="5">
+      <w:start w:val="1"/>
+      <w:numFmt w:val="bullet"/>
+      <w:lvlText w:val=""/>
+      <w:lvlJc w:val="left"/>
+      <w:pPr>
+        <w:tabs>
+          <w:tab w:val="num" w:pos="4242"/>
+        </w:tabs>
+        <w:ind w:left="4242" w:hanging="283"/>
+      </w:pPr>
+      <w:rPr>
+        <w:rFonts w:ascii="Symbol" w:hAnsi="Symbol" w:cs="Symbol" w:hint="default"/>
+      </w:rPr>
+    </w:lvl>
+    <w:lvl w:ilvl="6">
+      <w:start w:val="1"/>
+      <w:numFmt w:val="bullet"/>
+      <w:lvlText w:val=""/>
+      <w:lvlJc w:val="left"/>
+      <w:pPr>
+        <w:tabs>
+          <w:tab w:val="num" w:pos="4949"/>
+        </w:tabs>
+        <w:ind w:left="4949" w:hanging="283"/>
+      </w:pPr>
+      <w:rPr>
+        <w:rFonts w:ascii="Symbol" w:hAnsi="Symbol" w:cs="Symbol" w:hint="default"/>
+      </w:rPr>
+    </w:lvl>
+    <w:lvl w:ilvl="7">
+      <w:start w:val="1"/>
+      <w:numFmt w:val="bullet"/>
+      <w:lvlText w:val=""/>
+      <w:lvlJc w:val="left"/>
+      <w:pPr>
+        <w:tabs>
+          <w:tab w:val="num" w:pos="5656"/>
+        </w:tabs>
+        <w:ind w:left="5656" w:hanging="283"/>
+      </w:pPr>
+      <w:rPr>
+        <w:rFonts w:ascii="Symbol" w:hAnsi="Symbol" w:cs="Symbol" w:hint="default"/>
+      </w:rPr>
+    </w:lvl>
+    <w:lvl w:ilvl="8">
+      <w:start w:val="1"/>
+      <w:numFmt w:val="bullet"/>
+      <w:lvlText w:val=""/>
+      <w:lvlJc w:val="left"/>
+      <w:pPr>
+        <w:tabs>
+          <w:tab w:val="num" w:pos="6363"/>
+        </w:tabs>
+        <w:ind w:left="6363" w:hanging="283"/>
+      </w:pPr>
+      <w:rPr>
+        <w:rFonts w:ascii="Symbol" w:hAnsi="Symbol" w:cs="Symbol" w:hint="default"/>
+      </w:rPr>
+    </w:lvl>
+  </w:abstractNum>
+  <w:abstractNum w:abstractNumId="7">
     <w:lvl w:ilvl="0">
       <w:start w:val="1"/>
       <w:numFmt w:val="none"/>
@@ -2158,6 +2763,9 @@
   </w:num>
   <w:num w:numId="6">
     <w:abstractNumId w:val="6"/>
+  </w:num>
+  <w:num w:numId="7">
+    <w:abstractNumId w:val="7"/>
   </w:num>
 </w:numbering>
 </file>
@@ -2291,8 +2899,10 @@
     <w:qFormat/>
     <w:pPr>
       <w:widowControl w:val="false"/>
+      <w:suppressAutoHyphens w:val="true"/>
       <w:bidi w:val="0"/>
-      <w:spacing w:lineRule="auto" w:line="276"/>
+      <w:spacing w:lineRule="auto" w:line="276" w:before="0" w:after="0"/>
+      <w:jc w:val="left"/>
     </w:pPr>
     <w:rPr>
       <w:rFonts w:ascii="Arial" w:hAnsi="Arial" w:eastAsia="Arial" w:cs="Arial"/>
@@ -2410,6 +3020,21 @@
     <w:semiHidden/>
     <w:qFormat/>
     <w:rPr/>
+  </w:style>
+  <w:style w:type="character" w:styleId="Accentuationforte">
+    <w:name w:val="Accentuation forte"/>
+    <w:qFormat/>
+    <w:rPr>
+      <w:b/>
+      <w:bCs/>
+    </w:rPr>
+  </w:style>
+  <w:style w:type="character" w:styleId="Puces">
+    <w:name w:val="Puces"/>
+    <w:qFormat/>
+    <w:rPr>
+      <w:rFonts w:ascii="OpenSymbol" w:hAnsi="OpenSymbol" w:eastAsia="OpenSymbol" w:cs="OpenSymbol"/>
+    </w:rPr>
   </w:style>
   <w:style w:type="paragraph" w:styleId="Titre">
     <w:name w:val="Titre"/>

</xml_diff>